<commit_message>
2nd final documents added
</commit_message>
<xml_diff>
--- a/PyCitySchools/Observations.docx
+++ b/PyCitySchools/Observations.docx
@@ -16,6 +16,157 @@
       </w:pPr>
       <w:r>
         <w:t>Pandas – Challenge: PyCitySchools Observations by Kelly Brookshire</w:t>
+      </w:r>
+    </w:p>
+    <w:p>
+      <w:pPr>
+        <w:pStyle w:val="Quote"/>
+      </w:pPr>
+      <w:r>
+        <w:t xml:space="preserve">(Based on reviewing results of finished analysis since my code was not completed. Ref Website: </w:t>
+      </w:r>
+      <w:r>
+        <w:t>https://github.com/saraparveen26/Pandas---PyCitySchools/blob/main/PyCitySchools/PyCitySchools_solved.ipynb</w:t>
+      </w:r>
+      <w:r>
+        <w:t>)</w:t>
+      </w:r>
+    </w:p>
+    <w:p>
+      <w:r>
+        <w:rPr>
+          <w:rStyle w:val="Strong"/>
+        </w:rPr>
+        <w:t>Observation 1:</w:t>
+      </w:r>
+      <w:r>
+        <w:rPr>
+          <w:rStyle w:val="Strong"/>
+        </w:rPr>
+        <w:t xml:space="preserve"> (</w:t>
+      </w:r>
+      <w:r>
+        <w:rPr>
+          <w:rStyle w:val="SubtleEmphasis"/>
+        </w:rPr>
+        <w:t xml:space="preserve">Referring to the </w:t>
+      </w:r>
+      <w:proofErr w:type="spellStart"/>
+      <w:r>
+        <w:rPr>
+          <w:rStyle w:val="SubtleEmphasis"/>
+        </w:rPr>
+        <w:t>Per_School_Summary</w:t>
+      </w:r>
+      <w:proofErr w:type="spellEnd"/>
+      <w:r>
+        <w:rPr>
+          <w:rStyle w:val="SubtleEmphasis"/>
+        </w:rPr>
+        <w:t xml:space="preserve"> </w:t>
+      </w:r>
+      <w:proofErr w:type="spellStart"/>
+      <w:r>
+        <w:rPr>
+          <w:rStyle w:val="SubtleEmphasis"/>
+        </w:rPr>
+        <w:t>Dataframe</w:t>
+      </w:r>
+      <w:proofErr w:type="spellEnd"/>
+      <w:r>
+        <w:rPr>
+          <w:rStyle w:val="SubtleEmphasis"/>
+        </w:rPr>
+        <w:t>)</w:t>
+      </w:r>
+      <w:r>
+        <w:rPr>
+          <w:rStyle w:val="SubtleEmphasis"/>
+        </w:rPr>
+        <w:t xml:space="preserve"> </w:t>
+      </w:r>
+      <w:r>
+        <w:t>The</w:t>
+      </w:r>
+      <w:r>
+        <w:t xml:space="preserve"> school district has a total of 15 schools mixed with Charter and District schools who share a portion of $24M in yearly budget. The budget is divided per school, then divided by number of students in that school. Whether the school is large or small the per student budget ranges between $578.00 - $655.00 for each student. The budget seems skewed as some of the schools with smaller numbers of students (i.e. Holden High School) get proportionately more budget than the schools with larger numbers of students (i.e. Hernandez High School and Bailey High School).</w:t>
+      </w:r>
+    </w:p>
+    <w:p/>
+    <w:p>
+      <w:pPr>
+        <w:rPr>
+          <w:rStyle w:val="Strong"/>
+        </w:rPr>
+      </w:pPr>
+      <w:r>
+        <w:rPr>
+          <w:rStyle w:val="Strong"/>
+        </w:rPr>
+        <w:t>Observation 2:</w:t>
+      </w:r>
+      <w:r>
+        <w:rPr>
+          <w:rStyle w:val="Strong"/>
+        </w:rPr>
+        <w:t xml:space="preserve"> </w:t>
+      </w:r>
+      <w:r>
+        <w:rPr>
+          <w:rStyle w:val="SubtleEmphasis"/>
+        </w:rPr>
+        <w:t xml:space="preserve">(Referring to the </w:t>
+      </w:r>
+      <w:proofErr w:type="spellStart"/>
+      <w:r>
+        <w:rPr>
+          <w:rStyle w:val="SubtleEmphasis"/>
+        </w:rPr>
+        <w:t>Spending_Summary</w:t>
+      </w:r>
+      <w:proofErr w:type="spellEnd"/>
+      <w:r>
+        <w:rPr>
+          <w:rStyle w:val="SubtleEmphasis"/>
+        </w:rPr>
+        <w:t xml:space="preserve"> </w:t>
+      </w:r>
+      <w:proofErr w:type="spellStart"/>
+      <w:proofErr w:type="gramStart"/>
+      <w:r>
+        <w:rPr>
+          <w:rStyle w:val="SubtleEmphasis"/>
+        </w:rPr>
+        <w:t>Dataframe</w:t>
+      </w:r>
+      <w:proofErr w:type="spellEnd"/>
+      <w:r>
+        <w:rPr>
+          <w:rStyle w:val="SubtleEmphasis"/>
+        </w:rPr>
+        <w:t xml:space="preserve"> )</w:t>
+      </w:r>
+      <w:proofErr w:type="gramEnd"/>
+      <w:r>
+        <w:rPr>
+          <w:rStyle w:val="Strong"/>
+        </w:rPr>
+        <w:t xml:space="preserve"> </w:t>
+      </w:r>
+      <w:r>
+        <w:rPr>
+          <w:rStyle w:val="Strong"/>
+        </w:rPr>
+        <w:t>–</w:t>
+      </w:r>
+      <w:r>
+        <w:rPr>
+          <w:rStyle w:val="Strong"/>
+        </w:rPr>
+        <w:t xml:space="preserve"> </w:t>
+      </w:r>
+      <w:r>
+        <w:t>The schools that have more spending range per student also have lower passing math percentages as well as lower passing reading percentages. This seems to be opposite of what an analyzer would think the data would be. It is also difficult to get a good understanding of the passing percentages of both reading and math with the spending ranges seemingly skewed per the budget differences stated in observation 1.</w:t>
       </w:r>
     </w:p>
     <w:sectPr>

</xml_diff>